<commit_message>
Another commit, edited geography & finalized copywriting
</commit_message>
<xml_diff>
--- a/Geography Notes.docx
+++ b/Geography Notes.docx
@@ -4430,9 +4430,33 @@
       </w:pPr>
       <w:r>
         <w:rPr>
+          <w:rFonts w:cstheme="minorHAnsi"/>
+        </w:rPr>
+        <w:lastRenderedPageBreak/>
+        <w:t>A parallel is a named line connecting all points along the same line of latitude.</w:t>
+      </w:r>
+    </w:p>
+    <w:p>
+      <w:pPr>
+        <w:shd w:val="clear" w:color="auto" w:fill="FFFFFF"/>
+        <w:spacing w:after="0" w:line="240" w:lineRule="auto"/>
+        <w:rPr>
+          <w:rFonts w:cstheme="minorHAnsi"/>
+        </w:rPr>
+      </w:pPr>
+    </w:p>
+    <w:p>
+      <w:pPr>
+        <w:shd w:val="clear" w:color="auto" w:fill="FFFFFF"/>
+        <w:spacing w:after="0" w:line="240" w:lineRule="auto"/>
+        <w:rPr>
+          <w:rFonts w:cstheme="minorHAnsi"/>
+        </w:rPr>
+      </w:pPr>
+      <w:r>
+        <w:rPr>
           <w:noProof/>
         </w:rPr>
-        <w:lastRenderedPageBreak/>
         <w:drawing>
           <wp:inline distT="0" distB="0" distL="0" distR="0" wp14:anchorId="4457AF4C" wp14:editId="64925D41">
             <wp:extent cx="5943600" cy="3422015"/>
@@ -4504,6 +4528,106 @@
       </w:pPr>
       <w:r>
         <w:rPr>
+          <w:noProof/>
+        </w:rPr>
+        <w:drawing>
+          <wp:inline distT="0" distB="0" distL="0" distR="0" wp14:anchorId="307896DC" wp14:editId="7D4967CC">
+            <wp:extent cx="5943600" cy="3730625"/>
+            <wp:effectExtent l="19050" t="19050" r="19050" b="22225"/>
+            <wp:docPr id="1384191621" name="Picture 1"/>
+            <wp:cNvGraphicFramePr>
+              <a:graphicFrameLocks xmlns:a="http://schemas.openxmlformats.org/drawingml/2006/main" noChangeAspect="1"/>
+            </wp:cNvGraphicFramePr>
+            <a:graphic xmlns:a="http://schemas.openxmlformats.org/drawingml/2006/main">
+              <a:graphicData uri="http://schemas.openxmlformats.org/drawingml/2006/picture">
+                <pic:pic xmlns:pic="http://schemas.openxmlformats.org/drawingml/2006/picture">
+                  <pic:nvPicPr>
+                    <pic:cNvPr id="0" name="Picture 1"/>
+                    <pic:cNvPicPr>
+                      <a:picLocks noChangeAspect="1" noChangeArrowheads="1"/>
+                    </pic:cNvPicPr>
+                  </pic:nvPicPr>
+                  <pic:blipFill>
+                    <a:blip r:embed="rId15">
+                      <a:extLst>
+                        <a:ext uri="{28A0092B-C50C-407E-A947-70E740481C1C}">
+                          <a14:useLocalDpi xmlns:a14="http://schemas.microsoft.com/office/drawing/2010/main" val="0"/>
+                        </a:ext>
+                      </a:extLst>
+                    </a:blip>
+                    <a:srcRect/>
+                    <a:stretch>
+                      <a:fillRect/>
+                    </a:stretch>
+                  </pic:blipFill>
+                  <pic:spPr bwMode="auto">
+                    <a:xfrm>
+                      <a:off x="0" y="0"/>
+                      <a:ext cx="5943600" cy="3730625"/>
+                    </a:xfrm>
+                    <a:prstGeom prst="rect">
+                      <a:avLst/>
+                    </a:prstGeom>
+                    <a:noFill/>
+                    <a:ln>
+                      <a:solidFill>
+                        <a:schemeClr val="tx1"/>
+                      </a:solidFill>
+                    </a:ln>
+                  </pic:spPr>
+                </pic:pic>
+              </a:graphicData>
+            </a:graphic>
+          </wp:inline>
+        </w:drawing>
+      </w:r>
+    </w:p>
+    <w:p>
+      <w:pPr>
+        <w:shd w:val="clear" w:color="auto" w:fill="FFFFFF"/>
+        <w:spacing w:after="0" w:line="240" w:lineRule="auto"/>
+        <w:rPr>
+          <w:rFonts w:cstheme="minorHAnsi"/>
+        </w:rPr>
+      </w:pPr>
+    </w:p>
+    <w:p>
+      <w:pPr>
+        <w:shd w:val="clear" w:color="auto" w:fill="FFFFFF"/>
+        <w:spacing w:after="0" w:line="240" w:lineRule="auto"/>
+        <w:rPr>
+          <w:rFonts w:cstheme="minorHAnsi"/>
+        </w:rPr>
+      </w:pPr>
+    </w:p>
+    <w:p>
+      <w:pPr>
+        <w:shd w:val="clear" w:color="auto" w:fill="FFFFFF"/>
+        <w:spacing w:after="0" w:line="240" w:lineRule="auto"/>
+        <w:rPr>
+          <w:rFonts w:cstheme="minorHAnsi"/>
+        </w:rPr>
+      </w:pPr>
+    </w:p>
+    <w:p>
+      <w:pPr>
+        <w:shd w:val="clear" w:color="auto" w:fill="FFFFFF"/>
+        <w:spacing w:after="0" w:line="240" w:lineRule="auto"/>
+        <w:rPr>
+          <w:rFonts w:cstheme="minorHAnsi"/>
+        </w:rPr>
+      </w:pPr>
+    </w:p>
+    <w:p>
+      <w:pPr>
+        <w:shd w:val="clear" w:color="auto" w:fill="FFFFFF"/>
+        <w:spacing w:after="0" w:line="240" w:lineRule="auto"/>
+        <w:rPr>
+          <w:rFonts w:cstheme="minorHAnsi"/>
+        </w:rPr>
+      </w:pPr>
+      <w:r>
+        <w:rPr>
           <w:rFonts w:cstheme="minorHAnsi"/>
         </w:rPr>
         <w:t>Here's a brief overview of the main types of landforms:</w:t>
@@ -4711,135 +4835,23 @@
       <w:pPr>
         <w:shd w:val="clear" w:color="auto" w:fill="FFFFFF"/>
         <w:spacing w:after="0" w:line="240" w:lineRule="auto"/>
-        <w:ind w:firstLine="720"/>
-        <w:rPr>
-          <w:rFonts w:cstheme="minorHAnsi"/>
-        </w:rPr>
-      </w:pPr>
-    </w:p>
-    <w:p>
-      <w:pPr>
-        <w:shd w:val="clear" w:color="auto" w:fill="FFFFFF"/>
-        <w:spacing w:after="0" w:line="240" w:lineRule="auto"/>
-        <w:ind w:firstLine="720"/>
-        <w:rPr>
-          <w:rFonts w:cstheme="minorHAnsi"/>
-        </w:rPr>
-      </w:pPr>
-    </w:p>
-    <w:p>
-      <w:pPr>
-        <w:shd w:val="clear" w:color="auto" w:fill="FFFFFF"/>
-        <w:spacing w:after="0" w:line="240" w:lineRule="auto"/>
-        <w:ind w:firstLine="720"/>
-        <w:rPr>
-          <w:rFonts w:cstheme="minorHAnsi"/>
-        </w:rPr>
-      </w:pPr>
-    </w:p>
-    <w:p>
-      <w:pPr>
-        <w:shd w:val="clear" w:color="auto" w:fill="FFFFFF"/>
-        <w:spacing w:after="0" w:line="240" w:lineRule="auto"/>
-        <w:ind w:firstLine="720"/>
-        <w:rPr>
-          <w:rFonts w:cstheme="minorHAnsi"/>
-        </w:rPr>
-      </w:pPr>
-    </w:p>
-    <w:p>
-      <w:pPr>
-        <w:shd w:val="clear" w:color="auto" w:fill="FFFFFF"/>
-        <w:spacing w:after="0" w:line="240" w:lineRule="auto"/>
-        <w:ind w:firstLine="720"/>
-        <w:rPr>
-          <w:rFonts w:cstheme="minorHAnsi"/>
-        </w:rPr>
-      </w:pPr>
-    </w:p>
-    <w:p>
-      <w:pPr>
-        <w:shd w:val="clear" w:color="auto" w:fill="FFFFFF"/>
-        <w:spacing w:after="0" w:line="240" w:lineRule="auto"/>
-        <w:ind w:firstLine="720"/>
-        <w:rPr>
-          <w:rFonts w:cstheme="minorHAnsi"/>
-        </w:rPr>
-      </w:pPr>
-    </w:p>
-    <w:p>
-      <w:pPr>
-        <w:shd w:val="clear" w:color="auto" w:fill="FFFFFF"/>
-        <w:spacing w:after="0" w:line="240" w:lineRule="auto"/>
-        <w:ind w:firstLine="720"/>
-        <w:rPr>
-          <w:rFonts w:cstheme="minorHAnsi"/>
-        </w:rPr>
-      </w:pPr>
-    </w:p>
-    <w:p>
-      <w:pPr>
-        <w:shd w:val="clear" w:color="auto" w:fill="FFFFFF"/>
-        <w:spacing w:after="0" w:line="240" w:lineRule="auto"/>
-        <w:ind w:firstLine="720"/>
-        <w:rPr>
-          <w:rFonts w:cstheme="minorHAnsi"/>
-        </w:rPr>
-      </w:pPr>
-    </w:p>
-    <w:p>
-      <w:pPr>
-        <w:shd w:val="clear" w:color="auto" w:fill="FFFFFF"/>
-        <w:spacing w:after="0" w:line="240" w:lineRule="auto"/>
-        <w:ind w:firstLine="720"/>
-        <w:rPr>
-          <w:rFonts w:cstheme="minorHAnsi"/>
-        </w:rPr>
-      </w:pPr>
-    </w:p>
-    <w:p>
-      <w:pPr>
-        <w:shd w:val="clear" w:color="auto" w:fill="FFFFFF"/>
-        <w:spacing w:after="0" w:line="240" w:lineRule="auto"/>
-        <w:ind w:firstLine="720"/>
-        <w:rPr>
-          <w:rFonts w:cstheme="minorHAnsi"/>
-        </w:rPr>
-      </w:pPr>
-    </w:p>
-    <w:p>
-      <w:pPr>
-        <w:shd w:val="clear" w:color="auto" w:fill="FFFFFF"/>
-        <w:spacing w:after="0" w:line="240" w:lineRule="auto"/>
-        <w:ind w:firstLine="720"/>
-        <w:rPr>
-          <w:rFonts w:cstheme="minorHAnsi"/>
-        </w:rPr>
-      </w:pPr>
-    </w:p>
-    <w:p>
-      <w:pPr>
-        <w:shd w:val="clear" w:color="auto" w:fill="FFFFFF"/>
-        <w:spacing w:after="0" w:line="240" w:lineRule="auto"/>
-        <w:ind w:firstLine="720"/>
-        <w:rPr>
-          <w:rFonts w:cstheme="minorHAnsi"/>
-        </w:rPr>
-      </w:pPr>
-    </w:p>
-    <w:p>
-      <w:pPr>
-        <w:shd w:val="clear" w:color="auto" w:fill="FFFFFF"/>
-        <w:spacing w:after="0" w:line="240" w:lineRule="auto"/>
-        <w:rPr>
-          <w:rFonts w:cstheme="minorHAnsi"/>
-        </w:rPr>
-      </w:pPr>
-      <w:r>
-        <w:rPr>
-          <w:rFonts w:cstheme="minorHAnsi"/>
-        </w:rPr>
-        <w:lastRenderedPageBreak/>
+        <w:rPr>
+          <w:rFonts w:cstheme="minorHAnsi"/>
+        </w:rPr>
+      </w:pPr>
+    </w:p>
+    <w:p>
+      <w:pPr>
+        <w:shd w:val="clear" w:color="auto" w:fill="FFFFFF"/>
+        <w:spacing w:after="0" w:line="240" w:lineRule="auto"/>
+        <w:rPr>
+          <w:rFonts w:cstheme="minorHAnsi"/>
+        </w:rPr>
+      </w:pPr>
+      <w:r>
+        <w:rPr>
+          <w:rFonts w:cstheme="minorHAnsi"/>
+        </w:rPr>
         <w:t>4. Plateaus:</w:t>
       </w:r>
     </w:p>
@@ -4922,7 +4934,7 @@
                     </pic:cNvPicPr>
                   </pic:nvPicPr>
                   <pic:blipFill rotWithShape="1">
-                    <a:blip r:embed="rId15">
+                    <a:blip r:embed="rId16">
                       <a:extLst>
                         <a:ext uri="{28A0092B-C50C-407E-A947-70E740481C1C}">
                           <a14:useLocalDpi xmlns:a14="http://schemas.microsoft.com/office/drawing/2010/main" val="0"/>
@@ -5106,177 +5118,6 @@
       <w:pPr>
         <w:shd w:val="clear" w:color="auto" w:fill="FFFFFF"/>
         <w:spacing w:after="0" w:line="240" w:lineRule="auto"/>
-        <w:ind w:firstLine="720"/>
-        <w:rPr>
-          <w:rFonts w:cstheme="minorHAnsi"/>
-        </w:rPr>
-      </w:pPr>
-    </w:p>
-    <w:p>
-      <w:pPr>
-        <w:shd w:val="clear" w:color="auto" w:fill="FFFFFF"/>
-        <w:spacing w:after="0" w:line="240" w:lineRule="auto"/>
-        <w:ind w:firstLine="720"/>
-        <w:rPr>
-          <w:rFonts w:cstheme="minorHAnsi"/>
-        </w:rPr>
-      </w:pPr>
-    </w:p>
-    <w:p>
-      <w:pPr>
-        <w:shd w:val="clear" w:color="auto" w:fill="FFFFFF"/>
-        <w:spacing w:after="0" w:line="240" w:lineRule="auto"/>
-        <w:ind w:firstLine="720"/>
-        <w:rPr>
-          <w:rFonts w:cstheme="minorHAnsi"/>
-        </w:rPr>
-      </w:pPr>
-    </w:p>
-    <w:p>
-      <w:pPr>
-        <w:shd w:val="clear" w:color="auto" w:fill="FFFFFF"/>
-        <w:spacing w:after="0" w:line="240" w:lineRule="auto"/>
-        <w:ind w:firstLine="720"/>
-        <w:rPr>
-          <w:rFonts w:cstheme="minorHAnsi"/>
-        </w:rPr>
-      </w:pPr>
-    </w:p>
-    <w:p>
-      <w:pPr>
-        <w:shd w:val="clear" w:color="auto" w:fill="FFFFFF"/>
-        <w:spacing w:after="0" w:line="240" w:lineRule="auto"/>
-        <w:ind w:firstLine="720"/>
-        <w:rPr>
-          <w:rFonts w:cstheme="minorHAnsi"/>
-        </w:rPr>
-      </w:pPr>
-    </w:p>
-    <w:p>
-      <w:pPr>
-        <w:shd w:val="clear" w:color="auto" w:fill="FFFFFF"/>
-        <w:spacing w:after="0" w:line="240" w:lineRule="auto"/>
-        <w:ind w:firstLine="720"/>
-        <w:rPr>
-          <w:rFonts w:cstheme="minorHAnsi"/>
-        </w:rPr>
-      </w:pPr>
-    </w:p>
-    <w:p>
-      <w:pPr>
-        <w:shd w:val="clear" w:color="auto" w:fill="FFFFFF"/>
-        <w:spacing w:after="0" w:line="240" w:lineRule="auto"/>
-        <w:ind w:firstLine="720"/>
-        <w:rPr>
-          <w:rFonts w:cstheme="minorHAnsi"/>
-        </w:rPr>
-      </w:pPr>
-    </w:p>
-    <w:p>
-      <w:pPr>
-        <w:shd w:val="clear" w:color="auto" w:fill="FFFFFF"/>
-        <w:spacing w:after="0" w:line="240" w:lineRule="auto"/>
-        <w:ind w:firstLine="720"/>
-        <w:rPr>
-          <w:rFonts w:cstheme="minorHAnsi"/>
-        </w:rPr>
-      </w:pPr>
-    </w:p>
-    <w:p>
-      <w:pPr>
-        <w:shd w:val="clear" w:color="auto" w:fill="FFFFFF"/>
-        <w:spacing w:after="0" w:line="240" w:lineRule="auto"/>
-        <w:ind w:firstLine="720"/>
-        <w:rPr>
-          <w:rFonts w:cstheme="minorHAnsi"/>
-        </w:rPr>
-      </w:pPr>
-    </w:p>
-    <w:p>
-      <w:pPr>
-        <w:shd w:val="clear" w:color="auto" w:fill="FFFFFF"/>
-        <w:spacing w:after="0" w:line="240" w:lineRule="auto"/>
-        <w:ind w:firstLine="720"/>
-        <w:rPr>
-          <w:rFonts w:cstheme="minorHAnsi"/>
-        </w:rPr>
-      </w:pPr>
-    </w:p>
-    <w:p>
-      <w:pPr>
-        <w:shd w:val="clear" w:color="auto" w:fill="FFFFFF"/>
-        <w:spacing w:after="0" w:line="240" w:lineRule="auto"/>
-        <w:ind w:firstLine="720"/>
-        <w:rPr>
-          <w:rFonts w:cstheme="minorHAnsi"/>
-        </w:rPr>
-      </w:pPr>
-    </w:p>
-    <w:p>
-      <w:pPr>
-        <w:shd w:val="clear" w:color="auto" w:fill="FFFFFF"/>
-        <w:spacing w:after="0" w:line="240" w:lineRule="auto"/>
-        <w:ind w:firstLine="720"/>
-        <w:rPr>
-          <w:rFonts w:cstheme="minorHAnsi"/>
-        </w:rPr>
-      </w:pPr>
-    </w:p>
-    <w:p>
-      <w:pPr>
-        <w:shd w:val="clear" w:color="auto" w:fill="FFFFFF"/>
-        <w:spacing w:after="0" w:line="240" w:lineRule="auto"/>
-        <w:ind w:firstLine="720"/>
-        <w:rPr>
-          <w:rFonts w:cstheme="minorHAnsi"/>
-        </w:rPr>
-      </w:pPr>
-    </w:p>
-    <w:p>
-      <w:pPr>
-        <w:shd w:val="clear" w:color="auto" w:fill="FFFFFF"/>
-        <w:spacing w:after="0" w:line="240" w:lineRule="auto"/>
-        <w:ind w:firstLine="720"/>
-        <w:rPr>
-          <w:rFonts w:cstheme="minorHAnsi"/>
-        </w:rPr>
-      </w:pPr>
-    </w:p>
-    <w:p>
-      <w:pPr>
-        <w:shd w:val="clear" w:color="auto" w:fill="FFFFFF"/>
-        <w:spacing w:after="0" w:line="240" w:lineRule="auto"/>
-        <w:ind w:firstLine="720"/>
-        <w:rPr>
-          <w:rFonts w:cstheme="minorHAnsi"/>
-        </w:rPr>
-      </w:pPr>
-    </w:p>
-    <w:p>
-      <w:pPr>
-        <w:shd w:val="clear" w:color="auto" w:fill="FFFFFF"/>
-        <w:spacing w:after="0" w:line="240" w:lineRule="auto"/>
-        <w:ind w:firstLine="720"/>
-        <w:rPr>
-          <w:rFonts w:cstheme="minorHAnsi"/>
-        </w:rPr>
-      </w:pPr>
-    </w:p>
-    <w:p>
-      <w:pPr>
-        <w:shd w:val="clear" w:color="auto" w:fill="FFFFFF"/>
-        <w:spacing w:after="0" w:line="240" w:lineRule="auto"/>
-        <w:ind w:firstLine="720"/>
-        <w:rPr>
-          <w:rFonts w:cstheme="minorHAnsi"/>
-        </w:rPr>
-      </w:pPr>
-    </w:p>
-    <w:p>
-      <w:pPr>
-        <w:shd w:val="clear" w:color="auto" w:fill="FFFFFF"/>
-        <w:spacing w:after="0" w:line="240" w:lineRule="auto"/>
-        <w:ind w:firstLine="720"/>
         <w:rPr>
           <w:rFonts w:cstheme="minorHAnsi"/>
         </w:rPr>
@@ -5411,7 +5252,7 @@
                     </pic:cNvPicPr>
                   </pic:nvPicPr>
                   <pic:blipFill rotWithShape="1">
-                    <a:blip r:embed="rId16">
+                    <a:blip r:embed="rId17">
                       <a:extLst>
                         <a:ext uri="{28A0092B-C50C-407E-A947-70E740481C1C}">
                           <a14:useLocalDpi xmlns:a14="http://schemas.microsoft.com/office/drawing/2010/main" val="0"/>
@@ -5842,6 +5683,531 @@
         <w:t>Karst is important: Many people rely on karst areas for water, and understanding karst is crucial for managing this valuable resource.</w:t>
       </w:r>
     </w:p>
+    <w:p>
+      <w:pPr>
+        <w:shd w:val="clear" w:color="auto" w:fill="FFFFFF"/>
+        <w:spacing w:after="0" w:line="240" w:lineRule="auto"/>
+        <w:rPr>
+          <w:rFonts w:cstheme="minorHAnsi"/>
+        </w:rPr>
+      </w:pPr>
+    </w:p>
+    <w:p>
+      <w:pPr>
+        <w:shd w:val="clear" w:color="auto" w:fill="FFFFFF"/>
+        <w:spacing w:after="0" w:line="240" w:lineRule="auto"/>
+        <w:rPr>
+          <w:rFonts w:cstheme="minorHAnsi"/>
+        </w:rPr>
+      </w:pPr>
+      <w:r>
+        <w:rPr>
+          <w:rFonts w:cstheme="minorHAnsi"/>
+        </w:rPr>
+        <w:t>Some types of geographical descriptions for bodies of water include:</w:t>
+      </w:r>
+    </w:p>
+    <w:p>
+      <w:pPr>
+        <w:shd w:val="clear" w:color="auto" w:fill="FFFFFF"/>
+        <w:spacing w:after="0" w:line="240" w:lineRule="auto"/>
+        <w:rPr>
+          <w:rFonts w:cstheme="minorHAnsi"/>
+        </w:rPr>
+      </w:pPr>
+    </w:p>
+    <w:p>
+      <w:pPr>
+        <w:pStyle w:val="ListParagraph"/>
+        <w:numPr>
+          <w:ilvl w:val="0"/>
+          <w:numId w:val="24"/>
+        </w:numPr>
+        <w:shd w:val="clear" w:color="auto" w:fill="FFFFFF"/>
+        <w:spacing w:after="0" w:line="240" w:lineRule="auto"/>
+        <w:rPr>
+          <w:rFonts w:cstheme="minorHAnsi"/>
+        </w:rPr>
+      </w:pPr>
+      <w:r>
+        <w:rPr>
+          <w:rFonts w:cstheme="minorHAnsi"/>
+        </w:rPr>
+        <w:t>Oceans: The five vast bodies of saltwater that cover over 70% of the Earth's surface</w:t>
+      </w:r>
+      <w:r>
+        <w:rPr>
+          <w:rFonts w:cstheme="minorHAnsi"/>
+        </w:rPr>
+        <w:t xml:space="preserve"> </w:t>
+      </w:r>
+      <w:r>
+        <w:rPr>
+          <w:rFonts w:cstheme="minorHAnsi"/>
+        </w:rPr>
+        <w:t>(Pacific, Atlantic, Indian, Arctic, and Southern)</w:t>
+      </w:r>
+    </w:p>
+    <w:p>
+      <w:pPr>
+        <w:pStyle w:val="ListParagraph"/>
+        <w:numPr>
+          <w:ilvl w:val="0"/>
+          <w:numId w:val="24"/>
+        </w:numPr>
+        <w:shd w:val="clear" w:color="auto" w:fill="FFFFFF"/>
+        <w:spacing w:after="0" w:line="240" w:lineRule="auto"/>
+        <w:rPr>
+          <w:rFonts w:cstheme="minorHAnsi"/>
+        </w:rPr>
+      </w:pPr>
+      <w:r>
+        <w:rPr>
+          <w:rFonts w:cstheme="minorHAnsi"/>
+        </w:rPr>
+        <w:t>Seas: Smaller bodies of saltwater, usually connected to an ocean and often partially enclosed by land</w:t>
+      </w:r>
+      <w:r>
+        <w:rPr>
+          <w:rFonts w:cstheme="minorHAnsi"/>
+        </w:rPr>
+        <w:t xml:space="preserve"> </w:t>
+      </w:r>
+      <w:r>
+        <w:rPr>
+          <w:rFonts w:cstheme="minorHAnsi"/>
+        </w:rPr>
+        <w:t>(Mediterranean, Red, Black, Caribbean)</w:t>
+      </w:r>
+    </w:p>
+    <w:p>
+      <w:pPr>
+        <w:pStyle w:val="ListParagraph"/>
+        <w:numPr>
+          <w:ilvl w:val="0"/>
+          <w:numId w:val="24"/>
+        </w:numPr>
+        <w:shd w:val="clear" w:color="auto" w:fill="FFFFFF"/>
+        <w:spacing w:after="0" w:line="240" w:lineRule="auto"/>
+        <w:rPr>
+          <w:rFonts w:cstheme="minorHAnsi"/>
+        </w:rPr>
+      </w:pPr>
+      <w:r>
+        <w:rPr>
+          <w:rFonts w:cstheme="minorHAnsi"/>
+        </w:rPr>
+        <w:t>Lakes: Freshwater or saltwater bodies surrounded by land</w:t>
+      </w:r>
+      <w:r>
+        <w:rPr>
+          <w:rFonts w:cstheme="minorHAnsi"/>
+        </w:rPr>
+        <w:t xml:space="preserve"> </w:t>
+      </w:r>
+      <w:r>
+        <w:rPr>
+          <w:rFonts w:cstheme="minorHAnsi"/>
+        </w:rPr>
+        <w:t>(Great Lakes, Lake Baikal, Lake Tanganyika)</w:t>
+      </w:r>
+    </w:p>
+    <w:p>
+      <w:pPr>
+        <w:pStyle w:val="ListParagraph"/>
+        <w:numPr>
+          <w:ilvl w:val="0"/>
+          <w:numId w:val="24"/>
+        </w:numPr>
+        <w:shd w:val="clear" w:color="auto" w:fill="FFFFFF"/>
+        <w:spacing w:after="0" w:line="240" w:lineRule="auto"/>
+        <w:rPr>
+          <w:rFonts w:cstheme="minorHAnsi"/>
+        </w:rPr>
+      </w:pPr>
+      <w:r>
+        <w:rPr>
+          <w:rFonts w:cstheme="minorHAnsi"/>
+        </w:rPr>
+        <w:t>Rivers: Natural flowing bodies of water that often connect lakes and oceans</w:t>
+      </w:r>
+      <w:r>
+        <w:rPr>
+          <w:rFonts w:cstheme="minorHAnsi"/>
+        </w:rPr>
+        <w:t xml:space="preserve"> </w:t>
+      </w:r>
+      <w:r>
+        <w:rPr>
+          <w:rFonts w:cstheme="minorHAnsi"/>
+        </w:rPr>
+        <w:t>(Amazon, Nile, Mississippi, Yangtze)</w:t>
+      </w:r>
+    </w:p>
+    <w:p>
+      <w:pPr>
+        <w:pStyle w:val="ListParagraph"/>
+        <w:numPr>
+          <w:ilvl w:val="0"/>
+          <w:numId w:val="24"/>
+        </w:numPr>
+        <w:shd w:val="clear" w:color="auto" w:fill="FFFFFF"/>
+        <w:spacing w:after="0" w:line="240" w:lineRule="auto"/>
+        <w:rPr>
+          <w:rFonts w:cstheme="minorHAnsi"/>
+        </w:rPr>
+      </w:pPr>
+      <w:r>
+        <w:rPr>
+          <w:rFonts w:cstheme="minorHAnsi"/>
+        </w:rPr>
+        <w:t>Wetlands: Areas where the land is saturated with water, either permanently or seasonally (Swamps, Marshes, Bogs, Fens)</w:t>
+      </w:r>
+    </w:p>
+    <w:p>
+      <w:pPr>
+        <w:pStyle w:val="ListParagraph"/>
+        <w:numPr>
+          <w:ilvl w:val="0"/>
+          <w:numId w:val="24"/>
+        </w:numPr>
+        <w:shd w:val="clear" w:color="auto" w:fill="FFFFFF"/>
+        <w:spacing w:after="0" w:line="240" w:lineRule="auto"/>
+        <w:rPr>
+          <w:rFonts w:cstheme="minorHAnsi"/>
+        </w:rPr>
+      </w:pPr>
+      <w:r>
+        <w:rPr>
+          <w:rFonts w:cstheme="minorHAnsi"/>
+        </w:rPr>
+        <w:t>Bays: Coastal areas where the land curves inward, forming a bay</w:t>
+      </w:r>
+      <w:r>
+        <w:rPr>
+          <w:rFonts w:cstheme="minorHAnsi"/>
+        </w:rPr>
+        <w:t xml:space="preserve"> </w:t>
+      </w:r>
+      <w:r>
+        <w:rPr>
+          <w:rFonts w:cstheme="minorHAnsi"/>
+        </w:rPr>
+        <w:t>(San Francisco Bay, Bay of Bengal, Hudson Bay)</w:t>
+      </w:r>
+    </w:p>
+    <w:p>
+      <w:pPr>
+        <w:pStyle w:val="ListParagraph"/>
+        <w:numPr>
+          <w:ilvl w:val="0"/>
+          <w:numId w:val="24"/>
+        </w:numPr>
+        <w:shd w:val="clear" w:color="auto" w:fill="FFFFFF"/>
+        <w:spacing w:after="0" w:line="240" w:lineRule="auto"/>
+        <w:rPr>
+          <w:rFonts w:cstheme="minorHAnsi"/>
+        </w:rPr>
+      </w:pPr>
+      <w:r>
+        <w:rPr>
+          <w:rFonts w:cstheme="minorHAnsi"/>
+        </w:rPr>
+        <w:t>Gulfs: Large bodies of water that are usually connected to an ocean and are partially enclosed by land</w:t>
+      </w:r>
+      <w:r>
+        <w:rPr>
+          <w:rFonts w:cstheme="minorHAnsi"/>
+        </w:rPr>
+        <w:t xml:space="preserve"> </w:t>
+      </w:r>
+      <w:r>
+        <w:rPr>
+          <w:rFonts w:cstheme="minorHAnsi"/>
+        </w:rPr>
+        <w:t>(Gulf of Mexico, Persian Gulf, Gulf of California)</w:t>
+      </w:r>
+    </w:p>
+    <w:p>
+      <w:pPr>
+        <w:pStyle w:val="ListParagraph"/>
+        <w:numPr>
+          <w:ilvl w:val="0"/>
+          <w:numId w:val="24"/>
+        </w:numPr>
+        <w:shd w:val="clear" w:color="auto" w:fill="FFFFFF"/>
+        <w:spacing w:after="0" w:line="240" w:lineRule="auto"/>
+        <w:rPr>
+          <w:rFonts w:cstheme="minorHAnsi"/>
+        </w:rPr>
+      </w:pPr>
+      <w:r>
+        <w:rPr>
+          <w:rFonts w:cstheme="minorHAnsi"/>
+        </w:rPr>
+        <w:t>Straits: Narrow waterways that connect two larger bodies of water</w:t>
+      </w:r>
+      <w:r>
+        <w:rPr>
+          <w:rFonts w:cstheme="minorHAnsi"/>
+        </w:rPr>
+        <w:t xml:space="preserve"> </w:t>
+      </w:r>
+      <w:r>
+        <w:rPr>
+          <w:rFonts w:cstheme="minorHAnsi"/>
+        </w:rPr>
+        <w:t>(Bosphorus, Strait of Gibraltar, Bering Strait)</w:t>
+      </w:r>
+    </w:p>
+    <w:p>
+      <w:pPr>
+        <w:pStyle w:val="ListParagraph"/>
+        <w:numPr>
+          <w:ilvl w:val="0"/>
+          <w:numId w:val="24"/>
+        </w:numPr>
+        <w:shd w:val="clear" w:color="auto" w:fill="FFFFFF"/>
+        <w:spacing w:after="0" w:line="240" w:lineRule="auto"/>
+        <w:rPr>
+          <w:rFonts w:cstheme="minorHAnsi"/>
+        </w:rPr>
+      </w:pPr>
+      <w:r>
+        <w:rPr>
+          <w:rFonts w:cstheme="minorHAnsi"/>
+        </w:rPr>
+        <w:t>Canals: Man-made waterways that connect two bodies of water</w:t>
+      </w:r>
+      <w:r>
+        <w:rPr>
+          <w:rFonts w:cstheme="minorHAnsi"/>
+        </w:rPr>
+        <w:t xml:space="preserve"> </w:t>
+      </w:r>
+      <w:r>
+        <w:rPr>
+          <w:rFonts w:cstheme="minorHAnsi"/>
+        </w:rPr>
+        <w:t>(Suez Canal, Panama Canal, Erie Canal)</w:t>
+      </w:r>
+    </w:p>
+    <w:p>
+      <w:pPr>
+        <w:pStyle w:val="ListParagraph"/>
+        <w:numPr>
+          <w:ilvl w:val="0"/>
+          <w:numId w:val="24"/>
+        </w:numPr>
+        <w:shd w:val="clear" w:color="auto" w:fill="FFFFFF"/>
+        <w:spacing w:after="0" w:line="240" w:lineRule="auto"/>
+        <w:rPr>
+          <w:rFonts w:cstheme="minorHAnsi"/>
+        </w:rPr>
+      </w:pPr>
+      <w:r>
+        <w:rPr>
+          <w:rFonts w:cstheme="minorHAnsi"/>
+        </w:rPr>
+        <w:t>Ponds: Small bodies of still water, often smaller than lakes</w:t>
+      </w:r>
+      <w:r>
+        <w:rPr>
+          <w:rFonts w:cstheme="minorHAnsi"/>
+        </w:rPr>
+        <w:t xml:space="preserve"> </w:t>
+      </w:r>
+      <w:r>
+        <w:rPr>
+          <w:rFonts w:cstheme="minorHAnsi"/>
+        </w:rPr>
+        <w:t>(Reflection pools, garden ponds, farm ponds)</w:t>
+      </w:r>
+    </w:p>
+    <w:p>
+      <w:pPr>
+        <w:pStyle w:val="ListParagraph"/>
+        <w:numPr>
+          <w:ilvl w:val="0"/>
+          <w:numId w:val="24"/>
+        </w:numPr>
+        <w:shd w:val="clear" w:color="auto" w:fill="FFFFFF"/>
+        <w:spacing w:after="0" w:line="240" w:lineRule="auto"/>
+        <w:rPr>
+          <w:rFonts w:cstheme="minorHAnsi"/>
+        </w:rPr>
+      </w:pPr>
+      <w:r>
+        <w:rPr>
+          <w:rFonts w:cstheme="minorHAnsi"/>
+        </w:rPr>
+        <w:t>Deltas: Landforms created by sediment deposited at the mouth of a river</w:t>
+      </w:r>
+      <w:r>
+        <w:rPr>
+          <w:rFonts w:cstheme="minorHAnsi"/>
+        </w:rPr>
+        <w:t xml:space="preserve"> </w:t>
+      </w:r>
+      <w:r>
+        <w:rPr>
+          <w:rFonts w:cstheme="minorHAnsi"/>
+        </w:rPr>
+        <w:t>(Nile Delta, Mississippi Delta, Ganges Delta)</w:t>
+      </w:r>
+    </w:p>
+    <w:p>
+      <w:pPr>
+        <w:pStyle w:val="ListParagraph"/>
+        <w:numPr>
+          <w:ilvl w:val="0"/>
+          <w:numId w:val="24"/>
+        </w:numPr>
+        <w:shd w:val="clear" w:color="auto" w:fill="FFFFFF"/>
+        <w:spacing w:after="0" w:line="240" w:lineRule="auto"/>
+        <w:rPr>
+          <w:rFonts w:cstheme="minorHAnsi"/>
+        </w:rPr>
+      </w:pPr>
+      <w:r>
+        <w:rPr>
+          <w:rFonts w:cstheme="minorHAnsi"/>
+        </w:rPr>
+        <w:t>Estuaries: Coastal bodies of water, partially enclosed by land, where freshwater and saltwater mix</w:t>
+      </w:r>
+      <w:r>
+        <w:rPr>
+          <w:rFonts w:cstheme="minorHAnsi"/>
+        </w:rPr>
+        <w:t xml:space="preserve"> </w:t>
+      </w:r>
+      <w:r>
+        <w:rPr>
+          <w:rFonts w:cstheme="minorHAnsi"/>
+        </w:rPr>
+        <w:t>(Chesapeake Bay, San Francisco Bay, Puget Sound)</w:t>
+      </w:r>
+    </w:p>
+    <w:p>
+      <w:pPr>
+        <w:pStyle w:val="ListParagraph"/>
+        <w:numPr>
+          <w:ilvl w:val="0"/>
+          <w:numId w:val="24"/>
+        </w:numPr>
+        <w:shd w:val="clear" w:color="auto" w:fill="FFFFFF"/>
+        <w:spacing w:after="0" w:line="240" w:lineRule="auto"/>
+        <w:rPr>
+          <w:rFonts w:cstheme="minorHAnsi"/>
+        </w:rPr>
+      </w:pPr>
+      <w:r>
+        <w:rPr>
+          <w:rFonts w:cstheme="minorHAnsi"/>
+        </w:rPr>
+        <w:t>Fjords: Narrow, deep inlets of the sea, formed by glacial erosion</w:t>
+      </w:r>
+      <w:r>
+        <w:rPr>
+          <w:rFonts w:cstheme="minorHAnsi"/>
+        </w:rPr>
+        <w:t xml:space="preserve"> </w:t>
+      </w:r>
+      <w:r>
+        <w:rPr>
+          <w:rFonts w:cstheme="minorHAnsi"/>
+        </w:rPr>
+        <w:t>(Norway, Alaska, British Columbia)</w:t>
+      </w:r>
+    </w:p>
+    <w:p>
+      <w:pPr>
+        <w:pStyle w:val="ListParagraph"/>
+        <w:numPr>
+          <w:ilvl w:val="0"/>
+          <w:numId w:val="24"/>
+        </w:numPr>
+        <w:shd w:val="clear" w:color="auto" w:fill="FFFFFF"/>
+        <w:spacing w:after="0" w:line="240" w:lineRule="auto"/>
+        <w:rPr>
+          <w:rFonts w:cstheme="minorHAnsi"/>
+        </w:rPr>
+      </w:pPr>
+      <w:r>
+        <w:rPr>
+          <w:rFonts w:cstheme="minorHAnsi"/>
+        </w:rPr>
+        <w:t>Coves: Small, circular bays with a narrow entrance</w:t>
+      </w:r>
+      <w:r>
+        <w:rPr>
+          <w:rFonts w:cstheme="minorHAnsi"/>
+        </w:rPr>
+        <w:t xml:space="preserve"> </w:t>
+      </w:r>
+      <w:r>
+        <w:rPr>
+          <w:rFonts w:cstheme="minorHAnsi"/>
+        </w:rPr>
+        <w:t>(Coastal coves, sea coves)</w:t>
+      </w:r>
+    </w:p>
+    <w:p>
+      <w:pPr>
+        <w:pStyle w:val="ListParagraph"/>
+        <w:numPr>
+          <w:ilvl w:val="0"/>
+          <w:numId w:val="24"/>
+        </w:numPr>
+        <w:shd w:val="clear" w:color="auto" w:fill="FFFFFF"/>
+        <w:spacing w:after="0" w:line="240" w:lineRule="auto"/>
+        <w:rPr>
+          <w:rFonts w:cstheme="minorHAnsi"/>
+        </w:rPr>
+      </w:pPr>
+      <w:r>
+        <w:rPr>
+          <w:rFonts w:cstheme="minorHAnsi"/>
+        </w:rPr>
+        <w:t>Lagoons: Shallow bodies of water, separated from the ocean by a barrier, such as a coral reef or sandbar</w:t>
+      </w:r>
+      <w:r>
+        <w:rPr>
+          <w:rFonts w:cstheme="minorHAnsi"/>
+        </w:rPr>
+        <w:t xml:space="preserve"> </w:t>
+      </w:r>
+      <w:r>
+        <w:rPr>
+          <w:rFonts w:cstheme="minorHAnsi"/>
+        </w:rPr>
+        <w:t>(Venice Lagoon, Lake Pontchartrain, Wadden Sea)</w:t>
+      </w:r>
+    </w:p>
+    <w:p>
+      <w:pPr>
+        <w:shd w:val="clear" w:color="auto" w:fill="FFFFFF"/>
+        <w:spacing w:after="0" w:line="240" w:lineRule="auto"/>
+        <w:rPr>
+          <w:rFonts w:cstheme="minorHAnsi"/>
+        </w:rPr>
+      </w:pPr>
+      <w:r>
+        <w:rPr>
+          <w:rFonts w:cstheme="minorHAnsi"/>
+        </w:rPr>
+        <w:t xml:space="preserve"> </w:t>
+      </w:r>
+    </w:p>
+    <w:p>
+      <w:pPr>
+        <w:shd w:val="clear" w:color="auto" w:fill="FFFFFF"/>
+        <w:spacing w:after="0" w:line="240" w:lineRule="auto"/>
+        <w:rPr>
+          <w:rFonts w:cstheme="minorHAnsi"/>
+        </w:rPr>
+      </w:pPr>
+    </w:p>
     <w:sectPr>
       <w:pgSz w:w="12240" w:h="15840"/>
       <w:pgMar w:top="1440" w:right="1440" w:bottom="1440" w:left="1440" w:header="720" w:footer="720" w:gutter="0"/>
@@ -7496,6 +7862,119 @@
     </w:lvl>
   </w:abstractNum>
   <w:abstractNum w:abstractNumId="15" w15:restartNumberingAfterBreak="0">
+    <w:nsid w:val="3D437DBE"/>
+    <w:multiLevelType w:val="hybridMultilevel"/>
+    <w:tmpl w:val="E4C4DFB2"/>
+    <w:lvl w:ilvl="0" w:tplc="04090001">
+      <w:start w:val="1"/>
+      <w:numFmt w:val="bullet"/>
+      <w:lvlText w:val=""/>
+      <w:lvlJc w:val="left"/>
+      <w:pPr>
+        <w:ind w:left="720" w:hanging="360"/>
+      </w:pPr>
+      <w:rPr>
+        <w:rFonts w:ascii="Symbol" w:hAnsi="Symbol" w:hint="default"/>
+      </w:rPr>
+    </w:lvl>
+    <w:lvl w:ilvl="1" w:tplc="04090003" w:tentative="1">
+      <w:start w:val="1"/>
+      <w:numFmt w:val="bullet"/>
+      <w:lvlText w:val="o"/>
+      <w:lvlJc w:val="left"/>
+      <w:pPr>
+        <w:ind w:left="1440" w:hanging="360"/>
+      </w:pPr>
+      <w:rPr>
+        <w:rFonts w:ascii="Courier New" w:hAnsi="Courier New" w:cs="Courier New" w:hint="default"/>
+      </w:rPr>
+    </w:lvl>
+    <w:lvl w:ilvl="2" w:tplc="04090005" w:tentative="1">
+      <w:start w:val="1"/>
+      <w:numFmt w:val="bullet"/>
+      <w:lvlText w:val=""/>
+      <w:lvlJc w:val="left"/>
+      <w:pPr>
+        <w:ind w:left="2160" w:hanging="360"/>
+      </w:pPr>
+      <w:rPr>
+        <w:rFonts w:ascii="Wingdings" w:hAnsi="Wingdings" w:hint="default"/>
+      </w:rPr>
+    </w:lvl>
+    <w:lvl w:ilvl="3" w:tplc="04090001" w:tentative="1">
+      <w:start w:val="1"/>
+      <w:numFmt w:val="bullet"/>
+      <w:lvlText w:val=""/>
+      <w:lvlJc w:val="left"/>
+      <w:pPr>
+        <w:ind w:left="2880" w:hanging="360"/>
+      </w:pPr>
+      <w:rPr>
+        <w:rFonts w:ascii="Symbol" w:hAnsi="Symbol" w:hint="default"/>
+      </w:rPr>
+    </w:lvl>
+    <w:lvl w:ilvl="4" w:tplc="04090003" w:tentative="1">
+      <w:start w:val="1"/>
+      <w:numFmt w:val="bullet"/>
+      <w:lvlText w:val="o"/>
+      <w:lvlJc w:val="left"/>
+      <w:pPr>
+        <w:ind w:left="3600" w:hanging="360"/>
+      </w:pPr>
+      <w:rPr>
+        <w:rFonts w:ascii="Courier New" w:hAnsi="Courier New" w:cs="Courier New" w:hint="default"/>
+      </w:rPr>
+    </w:lvl>
+    <w:lvl w:ilvl="5" w:tplc="04090005" w:tentative="1">
+      <w:start w:val="1"/>
+      <w:numFmt w:val="bullet"/>
+      <w:lvlText w:val=""/>
+      <w:lvlJc w:val="left"/>
+      <w:pPr>
+        <w:ind w:left="4320" w:hanging="360"/>
+      </w:pPr>
+      <w:rPr>
+        <w:rFonts w:ascii="Wingdings" w:hAnsi="Wingdings" w:hint="default"/>
+      </w:rPr>
+    </w:lvl>
+    <w:lvl w:ilvl="6" w:tplc="04090001" w:tentative="1">
+      <w:start w:val="1"/>
+      <w:numFmt w:val="bullet"/>
+      <w:lvlText w:val=""/>
+      <w:lvlJc w:val="left"/>
+      <w:pPr>
+        <w:ind w:left="5040" w:hanging="360"/>
+      </w:pPr>
+      <w:rPr>
+        <w:rFonts w:ascii="Symbol" w:hAnsi="Symbol" w:hint="default"/>
+      </w:rPr>
+    </w:lvl>
+    <w:lvl w:ilvl="7" w:tplc="04090003" w:tentative="1">
+      <w:start w:val="1"/>
+      <w:numFmt w:val="bullet"/>
+      <w:lvlText w:val="o"/>
+      <w:lvlJc w:val="left"/>
+      <w:pPr>
+        <w:ind w:left="5760" w:hanging="360"/>
+      </w:pPr>
+      <w:rPr>
+        <w:rFonts w:ascii="Courier New" w:hAnsi="Courier New" w:cs="Courier New" w:hint="default"/>
+      </w:rPr>
+    </w:lvl>
+    <w:lvl w:ilvl="8" w:tplc="04090005" w:tentative="1">
+      <w:start w:val="1"/>
+      <w:numFmt w:val="bullet"/>
+      <w:lvlText w:val=""/>
+      <w:lvlJc w:val="left"/>
+      <w:pPr>
+        <w:ind w:left="6480" w:hanging="360"/>
+      </w:pPr>
+      <w:rPr>
+        <w:rFonts w:ascii="Wingdings" w:hAnsi="Wingdings" w:hint="default"/>
+      </w:rPr>
+    </w:lvl>
+  </w:abstractNum>
+  <w:abstractNum w:abstractNumId="16" w15:restartNumberingAfterBreak="0">
     <w:nsid w:val="48C57216"/>
     <w:multiLevelType w:val="multilevel"/>
     <w:tmpl w:val="31641086"/>
@@ -7644,7 +8123,7 @@
       </w:rPr>
     </w:lvl>
   </w:abstractNum>
-  <w:abstractNum w:abstractNumId="16" w15:restartNumberingAfterBreak="0">
+  <w:abstractNum w:abstractNumId="17" w15:restartNumberingAfterBreak="0">
     <w:nsid w:val="49F8793D"/>
     <w:multiLevelType w:val="hybridMultilevel"/>
     <w:tmpl w:val="A7DE88C4"/>
@@ -7757,7 +8236,7 @@
       </w:rPr>
     </w:lvl>
   </w:abstractNum>
-  <w:abstractNum w:abstractNumId="17" w15:restartNumberingAfterBreak="0">
+  <w:abstractNum w:abstractNumId="18" w15:restartNumberingAfterBreak="0">
     <w:nsid w:val="4DA90238"/>
     <w:multiLevelType w:val="hybridMultilevel"/>
     <w:tmpl w:val="BF8615D0"/>
@@ -7870,7 +8349,7 @@
       </w:rPr>
     </w:lvl>
   </w:abstractNum>
-  <w:abstractNum w:abstractNumId="18" w15:restartNumberingAfterBreak="0">
+  <w:abstractNum w:abstractNumId="19" w15:restartNumberingAfterBreak="0">
     <w:nsid w:val="529C730B"/>
     <w:multiLevelType w:val="hybridMultilevel"/>
     <w:tmpl w:val="4934A664"/>
@@ -7956,7 +8435,7 @@
       </w:pPr>
     </w:lvl>
   </w:abstractNum>
-  <w:abstractNum w:abstractNumId="19" w15:restartNumberingAfterBreak="0">
+  <w:abstractNum w:abstractNumId="20" w15:restartNumberingAfterBreak="0">
     <w:nsid w:val="5309597C"/>
     <w:multiLevelType w:val="hybridMultilevel"/>
     <w:tmpl w:val="D5166F06"/>
@@ -8069,7 +8548,7 @@
       </w:rPr>
     </w:lvl>
   </w:abstractNum>
-  <w:abstractNum w:abstractNumId="20" w15:restartNumberingAfterBreak="0">
+  <w:abstractNum w:abstractNumId="21" w15:restartNumberingAfterBreak="0">
     <w:nsid w:val="592F2EED"/>
     <w:multiLevelType w:val="hybridMultilevel"/>
     <w:tmpl w:val="01EE6B98"/>
@@ -8182,7 +8661,7 @@
       </w:rPr>
     </w:lvl>
   </w:abstractNum>
-  <w:abstractNum w:abstractNumId="21" w15:restartNumberingAfterBreak="0">
+  <w:abstractNum w:abstractNumId="22" w15:restartNumberingAfterBreak="0">
     <w:nsid w:val="6F9D2235"/>
     <w:multiLevelType w:val="hybridMultilevel"/>
     <w:tmpl w:val="869A3740"/>
@@ -8295,7 +8774,7 @@
       </w:rPr>
     </w:lvl>
   </w:abstractNum>
-  <w:abstractNum w:abstractNumId="22" w15:restartNumberingAfterBreak="0">
+  <w:abstractNum w:abstractNumId="23" w15:restartNumberingAfterBreak="0">
     <w:nsid w:val="6FCF2E86"/>
     <w:multiLevelType w:val="multilevel"/>
     <w:tmpl w:val="F68CE67C"/>
@@ -8445,7 +8924,7 @@
     </w:lvl>
   </w:abstractNum>
   <w:num w:numId="1" w16cid:durableId="878129573">
-    <w:abstractNumId w:val="18"/>
+    <w:abstractNumId w:val="19"/>
   </w:num>
   <w:num w:numId="2" w16cid:durableId="1986887448">
     <w:abstractNumId w:val="4"/>
@@ -8454,7 +8933,7 @@
     <w:abstractNumId w:val="7"/>
   </w:num>
   <w:num w:numId="4" w16cid:durableId="1057244316">
-    <w:abstractNumId w:val="17"/>
+    <w:abstractNumId w:val="18"/>
   </w:num>
   <w:num w:numId="5" w16cid:durableId="1657488795">
     <w:abstractNumId w:val="8"/>
@@ -8469,7 +8948,7 @@
     <w:abstractNumId w:val="2"/>
   </w:num>
   <w:num w:numId="9" w16cid:durableId="1517037602">
-    <w:abstractNumId w:val="20"/>
+    <w:abstractNumId w:val="21"/>
   </w:num>
   <w:num w:numId="10" w16cid:durableId="794638196">
     <w:abstractNumId w:val="10"/>
@@ -8481,13 +8960,13 @@
     <w:abstractNumId w:val="5"/>
   </w:num>
   <w:num w:numId="13" w16cid:durableId="1410467514">
-    <w:abstractNumId w:val="22"/>
+    <w:abstractNumId w:val="23"/>
   </w:num>
   <w:num w:numId="14" w16cid:durableId="817844863">
-    <w:abstractNumId w:val="15"/>
+    <w:abstractNumId w:val="16"/>
   </w:num>
   <w:num w:numId="15" w16cid:durableId="7803839">
-    <w:abstractNumId w:val="16"/>
+    <w:abstractNumId w:val="17"/>
   </w:num>
   <w:num w:numId="16" w16cid:durableId="411663516">
     <w:abstractNumId w:val="9"/>
@@ -8502,16 +8981,19 @@
     <w:abstractNumId w:val="14"/>
   </w:num>
   <w:num w:numId="20" w16cid:durableId="688334342">
-    <w:abstractNumId w:val="21"/>
+    <w:abstractNumId w:val="22"/>
   </w:num>
   <w:num w:numId="21" w16cid:durableId="723530143">
-    <w:abstractNumId w:val="19"/>
+    <w:abstractNumId w:val="20"/>
   </w:num>
   <w:num w:numId="22" w16cid:durableId="1345009170">
     <w:abstractNumId w:val="1"/>
   </w:num>
   <w:num w:numId="23" w16cid:durableId="274991247">
     <w:abstractNumId w:val="3"/>
+  </w:num>
+  <w:num w:numId="24" w16cid:durableId="740062947">
+    <w:abstractNumId w:val="15"/>
   </w:num>
 </w:numbering>
 </file>

</xml_diff>